<commit_message>
Fixes for Use Case 1 - Place Order
</commit_message>
<xml_diff>
--- a/UC1-PlaceOrder.docx
+++ b/UC1-PlaceOrder.docx
@@ -158,7 +158,34 @@
           <w:color w:val="7F7F7F"/>
           <w:sz w:val="36"/>
         </w:rPr>
-        <w:t>9/5/2016</w:t>
+        <w:t>10</w:t>
+      </w:r>
+      <w:r>
+        <w:rPr>
+          <w:b/>
+          <w:i/>
+          <w:color w:val="7F7F7F"/>
+          <w:sz w:val="36"/>
+        </w:rPr>
+        <w:t>/</w:t>
+      </w:r>
+      <w:r>
+        <w:rPr>
+          <w:b/>
+          <w:i/>
+          <w:color w:val="7F7F7F"/>
+          <w:sz w:val="36"/>
+        </w:rPr>
+        <w:t>1</w:t>
+      </w:r>
+      <w:r>
+        <w:rPr>
+          <w:b/>
+          <w:i/>
+          <w:color w:val="7F7F7F"/>
+          <w:sz w:val="36"/>
+        </w:rPr>
+        <w:t>5/2016</w:t>
       </w:r>
       <w:r>
         <w:rPr>
@@ -864,6 +891,7 @@
               <w:spacing w:after="0" w:line="259" w:lineRule="auto"/>
               <w:ind w:left="0" w:firstLine="0"/>
               <w:rPr>
+                <w:b/>
                 <w:sz w:val="24"/>
               </w:rPr>
             </w:pPr>
@@ -874,6 +902,15 @@
               </w:rPr>
               <w:t xml:space="preserve">Brief description: </w:t>
             </w:r>
+          </w:p>
+          <w:p>
+            <w:pPr>
+              <w:spacing w:after="0" w:line="259" w:lineRule="auto"/>
+              <w:ind w:left="0" w:firstLine="0"/>
+              <w:rPr>
+                <w:sz w:val="24"/>
+              </w:rPr>
+            </w:pPr>
             <w:r>
               <w:rPr>
                 <w:sz w:val="24"/>
@@ -893,6 +930,7 @@
               <w:spacing w:after="0" w:line="259" w:lineRule="auto"/>
               <w:ind w:left="0" w:firstLine="0"/>
               <w:rPr>
+                <w:b/>
                 <w:sz w:val="24"/>
               </w:rPr>
             </w:pPr>
@@ -910,6 +948,15 @@
               </w:rPr>
               <w:t xml:space="preserve">: </w:t>
             </w:r>
+          </w:p>
+          <w:p>
+            <w:pPr>
+              <w:spacing w:after="0" w:line="259" w:lineRule="auto"/>
+              <w:ind w:left="0" w:firstLine="0"/>
+              <w:rPr>
+                <w:sz w:val="24"/>
+              </w:rPr>
+            </w:pPr>
             <w:r>
               <w:rPr>
                 <w:sz w:val="24"/>
@@ -929,6 +976,7 @@
               <w:spacing w:after="0" w:line="259" w:lineRule="auto"/>
               <w:ind w:left="0" w:firstLine="0"/>
               <w:rPr>
+                <w:b/>
                 <w:sz w:val="24"/>
               </w:rPr>
             </w:pPr>
@@ -946,6 +994,15 @@
               </w:rPr>
               <w:t xml:space="preserve">: </w:t>
             </w:r>
+          </w:p>
+          <w:p>
+            <w:pPr>
+              <w:spacing w:after="0" w:line="259" w:lineRule="auto"/>
+              <w:ind w:left="0" w:firstLine="0"/>
+              <w:rPr>
+                <w:sz w:val="24"/>
+              </w:rPr>
+            </w:pPr>
             <w:r>
               <w:rPr>
                 <w:sz w:val="24"/>
@@ -965,6 +1022,7 @@
               <w:spacing w:after="0" w:line="259" w:lineRule="auto"/>
               <w:ind w:left="0" w:firstLine="0"/>
               <w:rPr>
+                <w:b/>
                 <w:sz w:val="24"/>
               </w:rPr>
             </w:pPr>
@@ -989,11 +1047,26 @@
               </w:rPr>
               <w:t xml:space="preserve">: </w:t>
             </w:r>
-            <w:r>
-              <w:rPr>
-                <w:sz w:val="24"/>
-              </w:rPr>
-              <w:t>The app user must be logged in.</w:t>
+          </w:p>
+          <w:p>
+            <w:pPr>
+              <w:spacing w:after="0" w:line="259" w:lineRule="auto"/>
+              <w:ind w:left="0" w:firstLine="0"/>
+              <w:rPr>
+                <w:sz w:val="24"/>
+              </w:rPr>
+            </w:pPr>
+            <w:r>
+              <w:rPr>
+                <w:sz w:val="24"/>
+              </w:rPr>
+              <w:t xml:space="preserve">The app user must be </w:t>
+            </w:r>
+            <w:r>
+              <w:rPr>
+                <w:sz w:val="24"/>
+              </w:rPr>
+              <w:t>authenticated.</w:t>
             </w:r>
           </w:p>
         </w:tc>
@@ -1002,6 +1075,7 @@
         <w:tc>
           <w:tcPr>
             <w:tcW w:w="9342" w:type="dxa"/>
+            <w:shd w:val="clear" w:color="auto" w:fill="auto"/>
           </w:tcPr>
           <w:p>
             <w:pPr>
@@ -1279,11 +1353,11 @@
           </w:p>
           <w:p>
             <w:pPr>
-              <w:numPr>
-                <w:ilvl w:val="0"/>
-                <w:numId w:val="1"/>
-              </w:numPr>
-              <w:ind w:hanging="360"/>
+              <w:tabs>
+                <w:tab w:val="center" w:pos="2831"/>
+              </w:tabs>
+              <w:spacing w:after="0" w:line="360" w:lineRule="auto"/>
+              <w:ind w:left="720" w:firstLine="0"/>
               <w:rPr>
                 <w:sz w:val="24"/>
               </w:rPr>
@@ -1292,14 +1366,27 @@
               <w:rPr>
                 <w:sz w:val="24"/>
               </w:rPr>
-              <w:t xml:space="preserve">Include: </w:t>
-            </w:r>
-            <w:r>
-              <w:rPr>
-                <w:i/>
-                <w:sz w:val="24"/>
-              </w:rPr>
-              <w:t>Make Payment.</w:t>
+              <w:t>e</w:t>
+            </w:r>
+            <w:r>
+              <w:rPr>
+                <w:sz w:val="24"/>
+              </w:rPr>
+              <w:t xml:space="preserve">xtension point: </w:t>
+            </w:r>
+            <w:proofErr w:type="spellStart"/>
+            <w:r>
+              <w:rPr>
+                <w:sz w:val="24"/>
+              </w:rPr>
+              <w:t>orderDissatisfaction</w:t>
+            </w:r>
+            <w:proofErr w:type="spellEnd"/>
+            <w:r>
+              <w:rPr>
+                <w:sz w:val="24"/>
+              </w:rPr>
+              <w:t>, Extension: Cancel Order.</w:t>
             </w:r>
           </w:p>
           <w:p>
@@ -1317,13 +1404,80 @@
               <w:rPr>
                 <w:sz w:val="24"/>
               </w:rPr>
-              <w:t>System calculates the estimated wait time</w:t>
-            </w:r>
-            <w:r>
-              <w:rPr>
-                <w:sz w:val="24"/>
-              </w:rPr>
-              <w:t>.</w:t>
+              <w:t xml:space="preserve">Include: </w:t>
+            </w:r>
+            <w:r>
+              <w:rPr>
+                <w:i/>
+                <w:sz w:val="24"/>
+              </w:rPr>
+              <w:t>Make Payment.</w:t>
+            </w:r>
+          </w:p>
+          <w:p>
+            <w:pPr>
+              <w:numPr>
+                <w:ilvl w:val="0"/>
+                <w:numId w:val="1"/>
+              </w:numPr>
+              <w:ind w:hanging="360"/>
+              <w:rPr>
+                <w:sz w:val="24"/>
+              </w:rPr>
+            </w:pPr>
+            <w:r>
+              <w:rPr>
+                <w:sz w:val="24"/>
+              </w:rPr>
+              <w:t xml:space="preserve">Payment </w:t>
+            </w:r>
+            <w:r>
+              <w:rPr>
+                <w:sz w:val="24"/>
+              </w:rPr>
+              <w:t>Authorization S</w:t>
+            </w:r>
+            <w:r>
+              <w:rPr>
+                <w:sz w:val="24"/>
+              </w:rPr>
+              <w:t>ystem authorizes the payment.</w:t>
+            </w:r>
+            <w:r>
+              <w:rPr>
+                <w:sz w:val="24"/>
+              </w:rPr>
+              <w:t xml:space="preserve"> </w:t>
+            </w:r>
+          </w:p>
+          <w:p>
+            <w:pPr>
+              <w:numPr>
+                <w:ilvl w:val="0"/>
+                <w:numId w:val="1"/>
+              </w:numPr>
+              <w:ind w:hanging="360"/>
+              <w:rPr>
+                <w:sz w:val="24"/>
+              </w:rPr>
+            </w:pPr>
+            <w:r>
+              <w:rPr>
+                <w:sz w:val="24"/>
+              </w:rPr>
+              <w:t xml:space="preserve">System </w:t>
+            </w:r>
+            <w:r>
+              <w:rPr>
+                <w:sz w:val="24"/>
+              </w:rPr>
+              <w:t>produces</w:t>
+            </w:r>
+            <w:r>
+              <w:rPr>
+                <w:sz w:val="24"/>
+              </w:rPr>
+              <w:t xml:space="preserve"> the receipt for the order.</w:t>
             </w:r>
           </w:p>
           <w:p>
@@ -1344,7 +1498,31 @@
               <w:rPr>
                 <w:sz w:val="24"/>
               </w:rPr>
-              <w:t xml:space="preserve"> to the user</w:t>
+              <w:t xml:space="preserve"> </w:t>
+            </w:r>
+            <w:r>
+              <w:rPr>
+                <w:sz w:val="24"/>
+              </w:rPr>
+              <w:t xml:space="preserve">with the </w:t>
+            </w:r>
+            <w:r>
+              <w:rPr>
+                <w:sz w:val="24"/>
+              </w:rPr>
+              <w:t>estimat</w:t>
+            </w:r>
+            <w:r>
+              <w:rPr>
+                <w:sz w:val="24"/>
+              </w:rPr>
+              <w:t>ed</w:t>
+            </w:r>
+            <w:r>
+              <w:rPr>
+                <w:sz w:val="24"/>
+              </w:rPr>
+              <w:t xml:space="preserve"> wait time</w:t>
             </w:r>
             <w:r>
               <w:rPr>
@@ -1359,11 +1537,16 @@
         <w:tc>
           <w:tcPr>
             <w:tcW w:w="9342" w:type="dxa"/>
+            <w:tcBorders>
+              <w:bottom w:val="single" w:sz="4" w:space="0" w:color="auto"/>
+            </w:tcBorders>
           </w:tcPr>
           <w:p>
             <w:pPr>
-              <w:ind w:left="-5"/>
-              <w:rPr>
+              <w:spacing w:after="0" w:line="266" w:lineRule="auto"/>
+              <w:ind w:left="11" w:hanging="11"/>
+              <w:rPr>
+                <w:b/>
                 <w:sz w:val="24"/>
               </w:rPr>
             </w:pPr>
@@ -1374,29 +1557,76 @@
               </w:rPr>
               <w:t xml:space="preserve">Post-conditions: </w:t>
             </w:r>
-            <w:r>
-              <w:rPr>
-                <w:sz w:val="24"/>
-              </w:rPr>
-              <w:t>Order is placed and customer is charged. The respective food joint starts preparing the or</w:t>
-            </w:r>
-            <w:r>
-              <w:rPr>
-                <w:sz w:val="24"/>
-              </w:rPr>
-              <w:t>der and customer receives an e-ticket</w:t>
-            </w:r>
-            <w:r>
-              <w:rPr>
-                <w:sz w:val="24"/>
-              </w:rPr>
-              <w:t xml:space="preserve"> for that order</w:t>
-            </w:r>
-            <w:r>
-              <w:rPr>
-                <w:sz w:val="24"/>
-              </w:rPr>
-              <w:t>.</w:t>
+          </w:p>
+          <w:p>
+            <w:pPr>
+              <w:spacing w:after="0" w:line="266" w:lineRule="auto"/>
+              <w:ind w:left="11" w:hanging="11"/>
+              <w:rPr>
+                <w:sz w:val="24"/>
+              </w:rPr>
+            </w:pPr>
+            <w:bookmarkStart w:id="0" w:name="_GoBack"/>
+            <w:bookmarkEnd w:id="0"/>
+            <w:r>
+              <w:rPr>
+                <w:sz w:val="24"/>
+              </w:rPr>
+              <w:t xml:space="preserve">The system logs the transaction and </w:t>
+            </w:r>
+            <w:r>
+              <w:rPr>
+                <w:sz w:val="24"/>
+              </w:rPr>
+              <w:t>the order information. T</w:t>
+            </w:r>
+            <w:r>
+              <w:rPr>
+                <w:sz w:val="24"/>
+              </w:rPr>
+              <w:t xml:space="preserve">he respective food joint starts preparing the </w:t>
+            </w:r>
+            <w:r>
+              <w:rPr>
+                <w:sz w:val="24"/>
+              </w:rPr>
+              <w:t xml:space="preserve">placed </w:t>
+            </w:r>
+            <w:r>
+              <w:rPr>
+                <w:sz w:val="24"/>
+              </w:rPr>
+              <w:t>or</w:t>
+            </w:r>
+            <w:r>
+              <w:rPr>
+                <w:sz w:val="24"/>
+              </w:rPr>
+              <w:t xml:space="preserve">der. System </w:t>
+            </w:r>
+            <w:r>
+              <w:rPr>
+                <w:sz w:val="24"/>
+              </w:rPr>
+              <w:t>sends a push</w:t>
+            </w:r>
+            <w:r>
+              <w:rPr>
+                <w:sz w:val="24"/>
+              </w:rPr>
+              <w:t xml:space="preserve"> notification on </w:t>
+            </w:r>
+            <w:r>
+              <w:rPr>
+                <w:sz w:val="24"/>
+              </w:rPr>
+              <w:t xml:space="preserve">the </w:t>
+            </w:r>
+            <w:r>
+              <w:rPr>
+                <w:sz w:val="24"/>
+              </w:rPr>
+              <w:t>order status.</w:t>
             </w:r>
           </w:p>
         </w:tc>
@@ -1405,34 +1635,9 @@
         <w:tc>
           <w:tcPr>
             <w:tcW w:w="9342" w:type="dxa"/>
-          </w:tcPr>
-          <w:p>
-            <w:pPr>
-              <w:ind w:left="-5"/>
-              <w:rPr>
-                <w:sz w:val="24"/>
-              </w:rPr>
-            </w:pPr>
-            <w:r>
-              <w:rPr>
-                <w:b/>
-                <w:sz w:val="24"/>
-              </w:rPr>
-              <w:t xml:space="preserve">Extension Points: </w:t>
-            </w:r>
-            <w:r>
-              <w:rPr>
-                <w:sz w:val="24"/>
-              </w:rPr>
-              <w:t>Cancel Order, step x</w:t>
-            </w:r>
-          </w:p>
-        </w:tc>
-      </w:tr>
-      <w:tr>
-        <w:tc>
-          <w:tcPr>
-            <w:tcW w:w="9342" w:type="dxa"/>
+            <w:tcBorders>
+              <w:bottom w:val="single" w:sz="4" w:space="0" w:color="auto"/>
+            </w:tcBorders>
           </w:tcPr>
           <w:p>
             <w:pPr>
@@ -1456,26 +1661,62 @@
               <w:pStyle w:val="ListParagraph"/>
               <w:numPr>
                 <w:ilvl w:val="0"/>
-                <w:numId w:val="5"/>
+                <w:numId w:val="12"/>
               </w:numPr>
               <w:spacing w:after="0" w:line="259" w:lineRule="auto"/>
               <w:rPr>
                 <w:sz w:val="24"/>
               </w:rPr>
             </w:pPr>
-            <w:bookmarkStart w:id="0" w:name="_GoBack"/>
-            <w:r>
-              <w:rPr>
-                <w:sz w:val="24"/>
-              </w:rPr>
-              <w:t xml:space="preserve">Place Order Through </w:t>
-            </w:r>
-            <w:bookmarkEnd w:id="0"/>
-            <w:r>
-              <w:rPr>
-                <w:sz w:val="24"/>
-              </w:rPr>
-              <w:t>App</w:t>
+            <w:r>
+              <w:rPr>
+                <w:sz w:val="24"/>
+              </w:rPr>
+              <w:t>Food item not available</w:t>
+            </w:r>
+            <w:r>
+              <w:rPr>
+                <w:sz w:val="24"/>
+              </w:rPr>
+              <w:t>.</w:t>
+            </w:r>
+          </w:p>
+          <w:p>
+            <w:pPr>
+              <w:pStyle w:val="ListParagraph"/>
+              <w:numPr>
+                <w:ilvl w:val="1"/>
+                <w:numId w:val="12"/>
+              </w:numPr>
+              <w:spacing w:after="0" w:line="259" w:lineRule="auto"/>
+              <w:rPr>
+                <w:sz w:val="24"/>
+              </w:rPr>
+            </w:pPr>
+            <w:r>
+              <w:rPr>
+                <w:sz w:val="24"/>
+              </w:rPr>
+              <w:t>System displays a message that the selected item is not available at the moment.</w:t>
+            </w:r>
+          </w:p>
+          <w:p>
+            <w:pPr>
+              <w:pStyle w:val="ListParagraph"/>
+              <w:numPr>
+                <w:ilvl w:val="1"/>
+                <w:numId w:val="12"/>
+              </w:numPr>
+              <w:spacing w:after="0" w:line="360" w:lineRule="auto"/>
+              <w:rPr>
+                <w:sz w:val="24"/>
+              </w:rPr>
+            </w:pPr>
+            <w:r>
+              <w:rPr>
+                <w:sz w:val="24"/>
+              </w:rPr>
+              <w:t>Use case resumes at step 4.</w:t>
             </w:r>
           </w:p>
           <w:p>
@@ -1483,7 +1724,7 @@
               <w:pStyle w:val="ListParagraph"/>
               <w:numPr>
                 <w:ilvl w:val="0"/>
-                <w:numId w:val="5"/>
+                <w:numId w:val="12"/>
               </w:numPr>
               <w:spacing w:after="0" w:line="259" w:lineRule="auto"/>
               <w:rPr>
@@ -1494,15 +1735,21 @@
               <w:rPr>
                 <w:sz w:val="24"/>
               </w:rPr>
-              <w:t>Place Order Through Kiosk</w:t>
+              <w:t>Quantity exceeds maximum</w:t>
+            </w:r>
+            <w:r>
+              <w:rPr>
+                <w:sz w:val="24"/>
+              </w:rPr>
+              <w:t>.</w:t>
             </w:r>
           </w:p>
           <w:p>
             <w:pPr>
               <w:pStyle w:val="ListParagraph"/>
               <w:numPr>
-                <w:ilvl w:val="0"/>
-                <w:numId w:val="5"/>
+                <w:ilvl w:val="1"/>
+                <w:numId w:val="12"/>
               </w:numPr>
               <w:spacing w:after="0" w:line="259" w:lineRule="auto"/>
               <w:rPr>
@@ -1513,7 +1760,27 @@
               <w:rPr>
                 <w:sz w:val="24"/>
               </w:rPr>
-              <w:t>Cancel Order</w:t>
+              <w:lastRenderedPageBreak/>
+              <w:t>System displays a message that the informed quantity exceeds the maximum allowed for that item.</w:t>
+            </w:r>
+          </w:p>
+          <w:p>
+            <w:pPr>
+              <w:pStyle w:val="ListParagraph"/>
+              <w:numPr>
+                <w:ilvl w:val="1"/>
+                <w:numId w:val="12"/>
+              </w:numPr>
+              <w:spacing w:after="0" w:line="259" w:lineRule="auto"/>
+              <w:rPr>
+                <w:sz w:val="24"/>
+              </w:rPr>
+            </w:pPr>
+            <w:r>
+              <w:rPr>
+                <w:sz w:val="24"/>
+              </w:rPr>
+              <w:t>Use case resumes at step 5.</w:t>
             </w:r>
           </w:p>
         </w:tc>
@@ -1550,7 +1817,7 @@
       <w:lvlText w:val="%1."/>
       <w:lvlJc w:val="left"/>
       <w:pPr>
-        <w:ind w:left="218"/>
+        <w:ind w:left="65"/>
       </w:pPr>
       <w:rPr>
         <w:rFonts w:ascii="Calibri" w:eastAsia="Calibri" w:hAnsi="Calibri" w:cs="Calibri"/>
@@ -1573,7 +1840,7 @@
       <w:lvlText w:val="%1.%2"/>
       <w:lvlJc w:val="left"/>
       <w:pPr>
-        <w:ind w:left="1051"/>
+        <w:ind w:left="898"/>
       </w:pPr>
       <w:rPr>
         <w:rFonts w:ascii="Calibri" w:eastAsia="Calibri" w:hAnsi="Calibri" w:cs="Calibri"/>
@@ -1596,7 +1863,7 @@
       <w:lvlText w:val="%3"/>
       <w:lvlJc w:val="left"/>
       <w:pPr>
-        <w:ind w:left="1800"/>
+        <w:ind w:left="1647"/>
       </w:pPr>
       <w:rPr>
         <w:rFonts w:ascii="Calibri" w:eastAsia="Calibri" w:hAnsi="Calibri" w:cs="Calibri"/>
@@ -1619,7 +1886,7 @@
       <w:lvlText w:val="%4"/>
       <w:lvlJc w:val="left"/>
       <w:pPr>
-        <w:ind w:left="2520"/>
+        <w:ind w:left="2367"/>
       </w:pPr>
       <w:rPr>
         <w:rFonts w:ascii="Calibri" w:eastAsia="Calibri" w:hAnsi="Calibri" w:cs="Calibri"/>
@@ -1642,7 +1909,7 @@
       <w:lvlText w:val="%5"/>
       <w:lvlJc w:val="left"/>
       <w:pPr>
-        <w:ind w:left="3240"/>
+        <w:ind w:left="3087"/>
       </w:pPr>
       <w:rPr>
         <w:rFonts w:ascii="Calibri" w:eastAsia="Calibri" w:hAnsi="Calibri" w:cs="Calibri"/>
@@ -1665,7 +1932,7 @@
       <w:lvlText w:val="%6"/>
       <w:lvlJc w:val="left"/>
       <w:pPr>
-        <w:ind w:left="3960"/>
+        <w:ind w:left="3807"/>
       </w:pPr>
       <w:rPr>
         <w:rFonts w:ascii="Calibri" w:eastAsia="Calibri" w:hAnsi="Calibri" w:cs="Calibri"/>
@@ -1688,7 +1955,7 @@
       <w:lvlText w:val="%7"/>
       <w:lvlJc w:val="left"/>
       <w:pPr>
-        <w:ind w:left="4680"/>
+        <w:ind w:left="4527"/>
       </w:pPr>
       <w:rPr>
         <w:rFonts w:ascii="Calibri" w:eastAsia="Calibri" w:hAnsi="Calibri" w:cs="Calibri"/>
@@ -1711,7 +1978,7 @@
       <w:lvlText w:val="%8"/>
       <w:lvlJc w:val="left"/>
       <w:pPr>
-        <w:ind w:left="5400"/>
+        <w:ind w:left="5247"/>
       </w:pPr>
       <w:rPr>
         <w:rFonts w:ascii="Calibri" w:eastAsia="Calibri" w:hAnsi="Calibri" w:cs="Calibri"/>
@@ -1734,7 +2001,7 @@
       <w:lvlText w:val="%9"/>
       <w:lvlJc w:val="left"/>
       <w:pPr>
-        <w:ind w:left="6120"/>
+        <w:ind w:left="5967"/>
       </w:pPr>
       <w:rPr>
         <w:rFonts w:ascii="Calibri" w:eastAsia="Calibri" w:hAnsi="Calibri" w:cs="Calibri"/>
@@ -1755,7 +2022,7 @@
   <w:abstractNum w:abstractNumId="1" w15:restartNumberingAfterBreak="0">
     <w:nsid w:val="126D00BB"/>
     <w:multiLevelType w:val="hybridMultilevel"/>
-    <w:tmpl w:val="8E34C8B6"/>
+    <w:tmpl w:val="B734E432"/>
     <w:lvl w:ilvl="0" w:tplc="0409000F">
       <w:start w:val="1"/>
       <w:numFmt w:val="decimal"/>
@@ -1927,14 +2194,37 @@
   <w:abstractNum w:abstractNumId="3" w15:restartNumberingAfterBreak="0">
     <w:nsid w:val="31ED1178"/>
     <w:multiLevelType w:val="hybridMultilevel"/>
-    <w:tmpl w:val="BBCE6588"/>
-    <w:lvl w:ilvl="0" w:tplc="8DB24F64">
+    <w:tmpl w:val="90E8BCE2"/>
+    <w:lvl w:ilvl="0" w:tplc="B7B05A7E">
       <w:start w:val="1"/>
       <w:numFmt w:val="decimal"/>
       <w:lvlText w:val="%1."/>
       <w:lvlJc w:val="left"/>
       <w:pPr>
         <w:ind w:left="720"/>
+      </w:pPr>
+      <w:rPr>
+        <w:rFonts w:ascii="Calibri" w:eastAsia="Calibri" w:hAnsi="Calibri" w:cs="Calibri"/>
+        <w:b w:val="0"/>
+        <w:i w:val="0"/>
+        <w:strike w:val="0"/>
+        <w:dstrike w:val="0"/>
+        <w:color w:val="000000"/>
+        <w:sz w:val="24"/>
+        <w:szCs w:val="22"/>
+        <w:u w:val="none" w:color="000000"/>
+        <w:bdr w:val="none" w:sz="0" w:space="0" w:color="auto"/>
+        <w:shd w:val="clear" w:color="auto" w:fill="auto"/>
+        <w:vertAlign w:val="baseline"/>
+      </w:rPr>
+    </w:lvl>
+    <w:lvl w:ilvl="1" w:tplc="050A88A0">
+      <w:start w:val="1"/>
+      <w:numFmt w:val="lowerLetter"/>
+      <w:lvlText w:val="%2"/>
+      <w:lvlJc w:val="left"/>
+      <w:pPr>
+        <w:ind w:left="1440"/>
       </w:pPr>
       <w:rPr>
         <w:rFonts w:ascii="Calibri" w:eastAsia="Calibri" w:hAnsi="Calibri" w:cs="Calibri"/>
@@ -1951,13 +2241,13 @@
         <w:vertAlign w:val="baseline"/>
       </w:rPr>
     </w:lvl>
-    <w:lvl w:ilvl="1" w:tplc="050A88A0">
-      <w:start w:val="1"/>
-      <w:numFmt w:val="lowerLetter"/>
-      <w:lvlText w:val="%2"/>
-      <w:lvlJc w:val="left"/>
-      <w:pPr>
-        <w:ind w:left="1440"/>
+    <w:lvl w:ilvl="2" w:tplc="FD58E09C">
+      <w:start w:val="1"/>
+      <w:numFmt w:val="lowerRoman"/>
+      <w:lvlText w:val="%3"/>
+      <w:lvlJc w:val="left"/>
+      <w:pPr>
+        <w:ind w:left="2160"/>
       </w:pPr>
       <w:rPr>
         <w:rFonts w:ascii="Calibri" w:eastAsia="Calibri" w:hAnsi="Calibri" w:cs="Calibri"/>
@@ -1974,13 +2264,13 @@
         <w:vertAlign w:val="baseline"/>
       </w:rPr>
     </w:lvl>
-    <w:lvl w:ilvl="2" w:tplc="FD58E09C">
-      <w:start w:val="1"/>
-      <w:numFmt w:val="lowerRoman"/>
-      <w:lvlText w:val="%3"/>
-      <w:lvlJc w:val="left"/>
-      <w:pPr>
-        <w:ind w:left="2160"/>
+    <w:lvl w:ilvl="3" w:tplc="7CBEED98">
+      <w:start w:val="1"/>
+      <w:numFmt w:val="decimal"/>
+      <w:lvlText w:val="%4"/>
+      <w:lvlJc w:val="left"/>
+      <w:pPr>
+        <w:ind w:left="2880"/>
       </w:pPr>
       <w:rPr>
         <w:rFonts w:ascii="Calibri" w:eastAsia="Calibri" w:hAnsi="Calibri" w:cs="Calibri"/>
@@ -1997,13 +2287,13 @@
         <w:vertAlign w:val="baseline"/>
       </w:rPr>
     </w:lvl>
-    <w:lvl w:ilvl="3" w:tplc="7CBEED98">
-      <w:start w:val="1"/>
-      <w:numFmt w:val="decimal"/>
-      <w:lvlText w:val="%4"/>
-      <w:lvlJc w:val="left"/>
-      <w:pPr>
-        <w:ind w:left="2880"/>
+    <w:lvl w:ilvl="4" w:tplc="91D63A3C">
+      <w:start w:val="1"/>
+      <w:numFmt w:val="lowerLetter"/>
+      <w:lvlText w:val="%5"/>
+      <w:lvlJc w:val="left"/>
+      <w:pPr>
+        <w:ind w:left="3600"/>
       </w:pPr>
       <w:rPr>
         <w:rFonts w:ascii="Calibri" w:eastAsia="Calibri" w:hAnsi="Calibri" w:cs="Calibri"/>
@@ -2020,13 +2310,13 @@
         <w:vertAlign w:val="baseline"/>
       </w:rPr>
     </w:lvl>
-    <w:lvl w:ilvl="4" w:tplc="91D63A3C">
-      <w:start w:val="1"/>
-      <w:numFmt w:val="lowerLetter"/>
-      <w:lvlText w:val="%5"/>
-      <w:lvlJc w:val="left"/>
-      <w:pPr>
-        <w:ind w:left="3600"/>
+    <w:lvl w:ilvl="5" w:tplc="7AF2FC46">
+      <w:start w:val="1"/>
+      <w:numFmt w:val="lowerRoman"/>
+      <w:lvlText w:val="%6"/>
+      <w:lvlJc w:val="left"/>
+      <w:pPr>
+        <w:ind w:left="4320"/>
       </w:pPr>
       <w:rPr>
         <w:rFonts w:ascii="Calibri" w:eastAsia="Calibri" w:hAnsi="Calibri" w:cs="Calibri"/>
@@ -2043,13 +2333,13 @@
         <w:vertAlign w:val="baseline"/>
       </w:rPr>
     </w:lvl>
-    <w:lvl w:ilvl="5" w:tplc="7AF2FC46">
-      <w:start w:val="1"/>
-      <w:numFmt w:val="lowerRoman"/>
-      <w:lvlText w:val="%6"/>
-      <w:lvlJc w:val="left"/>
-      <w:pPr>
-        <w:ind w:left="4320"/>
+    <w:lvl w:ilvl="6" w:tplc="974A9494">
+      <w:start w:val="1"/>
+      <w:numFmt w:val="decimal"/>
+      <w:lvlText w:val="%7"/>
+      <w:lvlJc w:val="left"/>
+      <w:pPr>
+        <w:ind w:left="5040"/>
       </w:pPr>
       <w:rPr>
         <w:rFonts w:ascii="Calibri" w:eastAsia="Calibri" w:hAnsi="Calibri" w:cs="Calibri"/>
@@ -2066,13 +2356,13 @@
         <w:vertAlign w:val="baseline"/>
       </w:rPr>
     </w:lvl>
-    <w:lvl w:ilvl="6" w:tplc="974A9494">
-      <w:start w:val="1"/>
-      <w:numFmt w:val="decimal"/>
-      <w:lvlText w:val="%7"/>
-      <w:lvlJc w:val="left"/>
-      <w:pPr>
-        <w:ind w:left="5040"/>
+    <w:lvl w:ilvl="7" w:tplc="6FF2FF60">
+      <w:start w:val="1"/>
+      <w:numFmt w:val="lowerLetter"/>
+      <w:lvlText w:val="%8"/>
+      <w:lvlJc w:val="left"/>
+      <w:pPr>
+        <w:ind w:left="5760"/>
       </w:pPr>
       <w:rPr>
         <w:rFonts w:ascii="Calibri" w:eastAsia="Calibri" w:hAnsi="Calibri" w:cs="Calibri"/>
@@ -2089,13 +2379,13 @@
         <w:vertAlign w:val="baseline"/>
       </w:rPr>
     </w:lvl>
-    <w:lvl w:ilvl="7" w:tplc="6FF2FF60">
-      <w:start w:val="1"/>
-      <w:numFmt w:val="lowerLetter"/>
-      <w:lvlText w:val="%8"/>
-      <w:lvlJc w:val="left"/>
-      <w:pPr>
-        <w:ind w:left="5760"/>
+    <w:lvl w:ilvl="8" w:tplc="8E3AB674">
+      <w:start w:val="1"/>
+      <w:numFmt w:val="lowerRoman"/>
+      <w:lvlText w:val="%9"/>
+      <w:lvlJc w:val="left"/>
+      <w:pPr>
+        <w:ind w:left="6480"/>
       </w:pPr>
       <w:rPr>
         <w:rFonts w:ascii="Calibri" w:eastAsia="Calibri" w:hAnsi="Calibri" w:cs="Calibri"/>
@@ -2112,13 +2402,660 @@
         <w:vertAlign w:val="baseline"/>
       </w:rPr>
     </w:lvl>
-    <w:lvl w:ilvl="8" w:tplc="8E3AB674">
+  </w:abstractNum>
+  <w:abstractNum w:abstractNumId="4" w15:restartNumberingAfterBreak="0">
+    <w:nsid w:val="369523A9"/>
+    <w:multiLevelType w:val="hybridMultilevel"/>
+    <w:tmpl w:val="B734E432"/>
+    <w:lvl w:ilvl="0" w:tplc="0409000F">
+      <w:start w:val="1"/>
+      <w:numFmt w:val="decimal"/>
+      <w:lvlText w:val="%1."/>
+      <w:lvlJc w:val="left"/>
+      <w:pPr>
+        <w:ind w:left="720" w:hanging="360"/>
+      </w:pPr>
+    </w:lvl>
+    <w:lvl w:ilvl="1" w:tplc="04090019">
+      <w:start w:val="1"/>
+      <w:numFmt w:val="lowerLetter"/>
+      <w:lvlText w:val="%2."/>
+      <w:lvlJc w:val="left"/>
+      <w:pPr>
+        <w:ind w:left="1440" w:hanging="360"/>
+      </w:pPr>
+    </w:lvl>
+    <w:lvl w:ilvl="2" w:tplc="0409001B" w:tentative="1">
       <w:start w:val="1"/>
       <w:numFmt w:val="lowerRoman"/>
-      <w:lvlText w:val="%9"/>
-      <w:lvlJc w:val="left"/>
-      <w:pPr>
-        <w:ind w:left="6480"/>
+      <w:lvlText w:val="%3."/>
+      <w:lvlJc w:val="right"/>
+      <w:pPr>
+        <w:ind w:left="2160" w:hanging="180"/>
+      </w:pPr>
+    </w:lvl>
+    <w:lvl w:ilvl="3" w:tplc="0409000F" w:tentative="1">
+      <w:start w:val="1"/>
+      <w:numFmt w:val="decimal"/>
+      <w:lvlText w:val="%4."/>
+      <w:lvlJc w:val="left"/>
+      <w:pPr>
+        <w:ind w:left="2880" w:hanging="360"/>
+      </w:pPr>
+    </w:lvl>
+    <w:lvl w:ilvl="4" w:tplc="04090019" w:tentative="1">
+      <w:start w:val="1"/>
+      <w:numFmt w:val="lowerLetter"/>
+      <w:lvlText w:val="%5."/>
+      <w:lvlJc w:val="left"/>
+      <w:pPr>
+        <w:ind w:left="3600" w:hanging="360"/>
+      </w:pPr>
+    </w:lvl>
+    <w:lvl w:ilvl="5" w:tplc="0409001B" w:tentative="1">
+      <w:start w:val="1"/>
+      <w:numFmt w:val="lowerRoman"/>
+      <w:lvlText w:val="%6."/>
+      <w:lvlJc w:val="right"/>
+      <w:pPr>
+        <w:ind w:left="4320" w:hanging="180"/>
+      </w:pPr>
+    </w:lvl>
+    <w:lvl w:ilvl="6" w:tplc="0409000F" w:tentative="1">
+      <w:start w:val="1"/>
+      <w:numFmt w:val="decimal"/>
+      <w:lvlText w:val="%7."/>
+      <w:lvlJc w:val="left"/>
+      <w:pPr>
+        <w:ind w:left="5040" w:hanging="360"/>
+      </w:pPr>
+    </w:lvl>
+    <w:lvl w:ilvl="7" w:tplc="04090019" w:tentative="1">
+      <w:start w:val="1"/>
+      <w:numFmt w:val="lowerLetter"/>
+      <w:lvlText w:val="%8."/>
+      <w:lvlJc w:val="left"/>
+      <w:pPr>
+        <w:ind w:left="5760" w:hanging="360"/>
+      </w:pPr>
+    </w:lvl>
+    <w:lvl w:ilvl="8" w:tplc="0409001B" w:tentative="1">
+      <w:start w:val="1"/>
+      <w:numFmt w:val="lowerRoman"/>
+      <w:lvlText w:val="%9."/>
+      <w:lvlJc w:val="right"/>
+      <w:pPr>
+        <w:ind w:left="6480" w:hanging="180"/>
+      </w:pPr>
+    </w:lvl>
+  </w:abstractNum>
+  <w:abstractNum w:abstractNumId="5" w15:restartNumberingAfterBreak="0">
+    <w:nsid w:val="3A324323"/>
+    <w:multiLevelType w:val="hybridMultilevel"/>
+    <w:tmpl w:val="8EAA9A6A"/>
+    <w:lvl w:ilvl="0" w:tplc="0409000F">
+      <w:start w:val="1"/>
+      <w:numFmt w:val="decimal"/>
+      <w:lvlText w:val="%1."/>
+      <w:lvlJc w:val="left"/>
+      <w:pPr>
+        <w:ind w:left="720" w:hanging="360"/>
+      </w:pPr>
+    </w:lvl>
+    <w:lvl w:ilvl="1" w:tplc="04090019" w:tentative="1">
+      <w:start w:val="1"/>
+      <w:numFmt w:val="lowerLetter"/>
+      <w:lvlText w:val="%2."/>
+      <w:lvlJc w:val="left"/>
+      <w:pPr>
+        <w:ind w:left="1440" w:hanging="360"/>
+      </w:pPr>
+    </w:lvl>
+    <w:lvl w:ilvl="2" w:tplc="0409001B" w:tentative="1">
+      <w:start w:val="1"/>
+      <w:numFmt w:val="lowerRoman"/>
+      <w:lvlText w:val="%3."/>
+      <w:lvlJc w:val="right"/>
+      <w:pPr>
+        <w:ind w:left="2160" w:hanging="180"/>
+      </w:pPr>
+    </w:lvl>
+    <w:lvl w:ilvl="3" w:tplc="0409000F" w:tentative="1">
+      <w:start w:val="1"/>
+      <w:numFmt w:val="decimal"/>
+      <w:lvlText w:val="%4."/>
+      <w:lvlJc w:val="left"/>
+      <w:pPr>
+        <w:ind w:left="2880" w:hanging="360"/>
+      </w:pPr>
+    </w:lvl>
+    <w:lvl w:ilvl="4" w:tplc="04090019" w:tentative="1">
+      <w:start w:val="1"/>
+      <w:numFmt w:val="lowerLetter"/>
+      <w:lvlText w:val="%5."/>
+      <w:lvlJc w:val="left"/>
+      <w:pPr>
+        <w:ind w:left="3600" w:hanging="360"/>
+      </w:pPr>
+    </w:lvl>
+    <w:lvl w:ilvl="5" w:tplc="0409001B" w:tentative="1">
+      <w:start w:val="1"/>
+      <w:numFmt w:val="lowerRoman"/>
+      <w:lvlText w:val="%6."/>
+      <w:lvlJc w:val="right"/>
+      <w:pPr>
+        <w:ind w:left="4320" w:hanging="180"/>
+      </w:pPr>
+    </w:lvl>
+    <w:lvl w:ilvl="6" w:tplc="0409000F" w:tentative="1">
+      <w:start w:val="1"/>
+      <w:numFmt w:val="decimal"/>
+      <w:lvlText w:val="%7."/>
+      <w:lvlJc w:val="left"/>
+      <w:pPr>
+        <w:ind w:left="5040" w:hanging="360"/>
+      </w:pPr>
+    </w:lvl>
+    <w:lvl w:ilvl="7" w:tplc="04090019" w:tentative="1">
+      <w:start w:val="1"/>
+      <w:numFmt w:val="lowerLetter"/>
+      <w:lvlText w:val="%8."/>
+      <w:lvlJc w:val="left"/>
+      <w:pPr>
+        <w:ind w:left="5760" w:hanging="360"/>
+      </w:pPr>
+    </w:lvl>
+    <w:lvl w:ilvl="8" w:tplc="0409001B" w:tentative="1">
+      <w:start w:val="1"/>
+      <w:numFmt w:val="lowerRoman"/>
+      <w:lvlText w:val="%9."/>
+      <w:lvlJc w:val="right"/>
+      <w:pPr>
+        <w:ind w:left="6480" w:hanging="180"/>
+      </w:pPr>
+    </w:lvl>
+  </w:abstractNum>
+  <w:abstractNum w:abstractNumId="6" w15:restartNumberingAfterBreak="0">
+    <w:nsid w:val="3E4814D8"/>
+    <w:multiLevelType w:val="multilevel"/>
+    <w:tmpl w:val="91AA94AE"/>
+    <w:lvl w:ilvl="0">
+      <w:start w:val="4"/>
+      <w:numFmt w:val="decimal"/>
+      <w:lvlText w:val="%1."/>
+      <w:lvlJc w:val="left"/>
+      <w:pPr>
+        <w:ind w:left="720" w:hanging="360"/>
+      </w:pPr>
+      <w:rPr>
+        <w:rFonts w:hint="default"/>
+      </w:rPr>
+    </w:lvl>
+    <w:lvl w:ilvl="1">
+      <w:start w:val="1"/>
+      <w:numFmt w:val="decimal"/>
+      <w:lvlText w:val="%1.%2."/>
+      <w:lvlJc w:val="left"/>
+      <w:pPr>
+        <w:ind w:left="1152" w:hanging="432"/>
+      </w:pPr>
+      <w:rPr>
+        <w:rFonts w:hint="default"/>
+      </w:rPr>
+    </w:lvl>
+    <w:lvl w:ilvl="2">
+      <w:start w:val="1"/>
+      <w:numFmt w:val="decimal"/>
+      <w:lvlText w:val="%1.%2.%3."/>
+      <w:lvlJc w:val="left"/>
+      <w:pPr>
+        <w:ind w:left="1584" w:hanging="504"/>
+      </w:pPr>
+      <w:rPr>
+        <w:rFonts w:hint="default"/>
+      </w:rPr>
+    </w:lvl>
+    <w:lvl w:ilvl="3">
+      <w:start w:val="1"/>
+      <w:numFmt w:val="decimal"/>
+      <w:lvlText w:val="%1.%2.%3.%4."/>
+      <w:lvlJc w:val="left"/>
+      <w:pPr>
+        <w:ind w:left="2088" w:hanging="648"/>
+      </w:pPr>
+      <w:rPr>
+        <w:rFonts w:hint="default"/>
+      </w:rPr>
+    </w:lvl>
+    <w:lvl w:ilvl="4">
+      <w:start w:val="1"/>
+      <w:numFmt w:val="decimal"/>
+      <w:lvlText w:val="%1.%2.%3.%4.%5."/>
+      <w:lvlJc w:val="left"/>
+      <w:pPr>
+        <w:ind w:left="2592" w:hanging="792"/>
+      </w:pPr>
+      <w:rPr>
+        <w:rFonts w:hint="default"/>
+      </w:rPr>
+    </w:lvl>
+    <w:lvl w:ilvl="5">
+      <w:start w:val="1"/>
+      <w:numFmt w:val="decimal"/>
+      <w:lvlText w:val="%1.%2.%3.%4.%5.%6."/>
+      <w:lvlJc w:val="left"/>
+      <w:pPr>
+        <w:ind w:left="3096" w:hanging="936"/>
+      </w:pPr>
+      <w:rPr>
+        <w:rFonts w:hint="default"/>
+      </w:rPr>
+    </w:lvl>
+    <w:lvl w:ilvl="6">
+      <w:start w:val="1"/>
+      <w:numFmt w:val="decimal"/>
+      <w:lvlText w:val="%1.%2.%3.%4.%5.%6.%7."/>
+      <w:lvlJc w:val="left"/>
+      <w:pPr>
+        <w:ind w:left="3600" w:hanging="1080"/>
+      </w:pPr>
+      <w:rPr>
+        <w:rFonts w:hint="default"/>
+      </w:rPr>
+    </w:lvl>
+    <w:lvl w:ilvl="7">
+      <w:start w:val="1"/>
+      <w:numFmt w:val="decimal"/>
+      <w:lvlText w:val="%1.%2.%3.%4.%5.%6.%7.%8."/>
+      <w:lvlJc w:val="left"/>
+      <w:pPr>
+        <w:ind w:left="4104" w:hanging="1224"/>
+      </w:pPr>
+      <w:rPr>
+        <w:rFonts w:hint="default"/>
+      </w:rPr>
+    </w:lvl>
+    <w:lvl w:ilvl="8">
+      <w:start w:val="1"/>
+      <w:numFmt w:val="decimal"/>
+      <w:lvlText w:val="%1.%2.%3.%4.%5.%6.%7.%8.%9."/>
+      <w:lvlJc w:val="left"/>
+      <w:pPr>
+        <w:ind w:left="4680" w:hanging="1440"/>
+      </w:pPr>
+      <w:rPr>
+        <w:rFonts w:hint="default"/>
+      </w:rPr>
+    </w:lvl>
+  </w:abstractNum>
+  <w:abstractNum w:abstractNumId="7" w15:restartNumberingAfterBreak="0">
+    <w:nsid w:val="41687FC8"/>
+    <w:multiLevelType w:val="hybridMultilevel"/>
+    <w:tmpl w:val="1FCC3824"/>
+    <w:lvl w:ilvl="0" w:tplc="596264B2">
+      <w:start w:val="4"/>
+      <w:numFmt w:val="decimal"/>
+      <w:lvlText w:val="%1."/>
+      <w:lvlJc w:val="left"/>
+      <w:pPr>
+        <w:ind w:left="785" w:hanging="360"/>
+      </w:pPr>
+      <w:rPr>
+        <w:rFonts w:hint="default"/>
+      </w:rPr>
+    </w:lvl>
+    <w:lvl w:ilvl="1" w:tplc="4102790A">
+      <w:start w:val="1"/>
+      <w:numFmt w:val="decimal"/>
+      <w:lvlText w:val="4.%2."/>
+      <w:lvlJc w:val="left"/>
+      <w:pPr>
+        <w:ind w:left="1352" w:hanging="360"/>
+      </w:pPr>
+      <w:rPr>
+        <w:rFonts w:hint="default"/>
+        <w:b w:val="0"/>
+      </w:rPr>
+    </w:lvl>
+    <w:lvl w:ilvl="2" w:tplc="0409001B">
+      <w:start w:val="1"/>
+      <w:numFmt w:val="lowerRoman"/>
+      <w:lvlText w:val="%3."/>
+      <w:lvlJc w:val="right"/>
+      <w:pPr>
+        <w:ind w:left="2160" w:hanging="180"/>
+      </w:pPr>
+    </w:lvl>
+    <w:lvl w:ilvl="3" w:tplc="0409000F" w:tentative="1">
+      <w:start w:val="1"/>
+      <w:numFmt w:val="decimal"/>
+      <w:lvlText w:val="%4."/>
+      <w:lvlJc w:val="left"/>
+      <w:pPr>
+        <w:ind w:left="2880" w:hanging="360"/>
+      </w:pPr>
+    </w:lvl>
+    <w:lvl w:ilvl="4" w:tplc="04090019" w:tentative="1">
+      <w:start w:val="1"/>
+      <w:numFmt w:val="lowerLetter"/>
+      <w:lvlText w:val="%5."/>
+      <w:lvlJc w:val="left"/>
+      <w:pPr>
+        <w:ind w:left="3600" w:hanging="360"/>
+      </w:pPr>
+    </w:lvl>
+    <w:lvl w:ilvl="5" w:tplc="0409001B" w:tentative="1">
+      <w:start w:val="1"/>
+      <w:numFmt w:val="lowerRoman"/>
+      <w:lvlText w:val="%6."/>
+      <w:lvlJc w:val="right"/>
+      <w:pPr>
+        <w:ind w:left="4320" w:hanging="180"/>
+      </w:pPr>
+    </w:lvl>
+    <w:lvl w:ilvl="6" w:tplc="0409000F" w:tentative="1">
+      <w:start w:val="1"/>
+      <w:numFmt w:val="decimal"/>
+      <w:lvlText w:val="%7."/>
+      <w:lvlJc w:val="left"/>
+      <w:pPr>
+        <w:ind w:left="5040" w:hanging="360"/>
+      </w:pPr>
+    </w:lvl>
+    <w:lvl w:ilvl="7" w:tplc="04090019" w:tentative="1">
+      <w:start w:val="1"/>
+      <w:numFmt w:val="lowerLetter"/>
+      <w:lvlText w:val="%8."/>
+      <w:lvlJc w:val="left"/>
+      <w:pPr>
+        <w:ind w:left="5760" w:hanging="360"/>
+      </w:pPr>
+    </w:lvl>
+    <w:lvl w:ilvl="8" w:tplc="0409001B" w:tentative="1">
+      <w:start w:val="1"/>
+      <w:numFmt w:val="lowerRoman"/>
+      <w:lvlText w:val="%9."/>
+      <w:lvlJc w:val="right"/>
+      <w:pPr>
+        <w:ind w:left="6480" w:hanging="180"/>
+      </w:pPr>
+    </w:lvl>
+  </w:abstractNum>
+  <w:abstractNum w:abstractNumId="8" w15:restartNumberingAfterBreak="0">
+    <w:nsid w:val="4D14330A"/>
+    <w:multiLevelType w:val="hybridMultilevel"/>
+    <w:tmpl w:val="77F687C0"/>
+    <w:lvl w:ilvl="0" w:tplc="0409000F">
+      <w:start w:val="1"/>
+      <w:numFmt w:val="decimal"/>
+      <w:lvlText w:val="%1."/>
+      <w:lvlJc w:val="left"/>
+      <w:pPr>
+        <w:ind w:left="720" w:hanging="360"/>
+      </w:pPr>
+    </w:lvl>
+    <w:lvl w:ilvl="1" w:tplc="04090019" w:tentative="1">
+      <w:start w:val="1"/>
+      <w:numFmt w:val="lowerLetter"/>
+      <w:lvlText w:val="%2."/>
+      <w:lvlJc w:val="left"/>
+      <w:pPr>
+        <w:ind w:left="1440" w:hanging="360"/>
+      </w:pPr>
+    </w:lvl>
+    <w:lvl w:ilvl="2" w:tplc="0409001B" w:tentative="1">
+      <w:start w:val="1"/>
+      <w:numFmt w:val="lowerRoman"/>
+      <w:lvlText w:val="%3."/>
+      <w:lvlJc w:val="right"/>
+      <w:pPr>
+        <w:ind w:left="2160" w:hanging="180"/>
+      </w:pPr>
+    </w:lvl>
+    <w:lvl w:ilvl="3" w:tplc="0409000F" w:tentative="1">
+      <w:start w:val="1"/>
+      <w:numFmt w:val="decimal"/>
+      <w:lvlText w:val="%4."/>
+      <w:lvlJc w:val="left"/>
+      <w:pPr>
+        <w:ind w:left="2880" w:hanging="360"/>
+      </w:pPr>
+    </w:lvl>
+    <w:lvl w:ilvl="4" w:tplc="04090019" w:tentative="1">
+      <w:start w:val="1"/>
+      <w:numFmt w:val="lowerLetter"/>
+      <w:lvlText w:val="%5."/>
+      <w:lvlJc w:val="left"/>
+      <w:pPr>
+        <w:ind w:left="3600" w:hanging="360"/>
+      </w:pPr>
+    </w:lvl>
+    <w:lvl w:ilvl="5" w:tplc="0409001B" w:tentative="1">
+      <w:start w:val="1"/>
+      <w:numFmt w:val="lowerRoman"/>
+      <w:lvlText w:val="%6."/>
+      <w:lvlJc w:val="right"/>
+      <w:pPr>
+        <w:ind w:left="4320" w:hanging="180"/>
+      </w:pPr>
+    </w:lvl>
+    <w:lvl w:ilvl="6" w:tplc="0409000F" w:tentative="1">
+      <w:start w:val="1"/>
+      <w:numFmt w:val="decimal"/>
+      <w:lvlText w:val="%7."/>
+      <w:lvlJc w:val="left"/>
+      <w:pPr>
+        <w:ind w:left="5040" w:hanging="360"/>
+      </w:pPr>
+    </w:lvl>
+    <w:lvl w:ilvl="7" w:tplc="04090019" w:tentative="1">
+      <w:start w:val="1"/>
+      <w:numFmt w:val="lowerLetter"/>
+      <w:lvlText w:val="%8."/>
+      <w:lvlJc w:val="left"/>
+      <w:pPr>
+        <w:ind w:left="5760" w:hanging="360"/>
+      </w:pPr>
+    </w:lvl>
+    <w:lvl w:ilvl="8" w:tplc="0409001B" w:tentative="1">
+      <w:start w:val="1"/>
+      <w:numFmt w:val="lowerRoman"/>
+      <w:lvlText w:val="%9."/>
+      <w:lvlJc w:val="right"/>
+      <w:pPr>
+        <w:ind w:left="6480" w:hanging="180"/>
+      </w:pPr>
+    </w:lvl>
+  </w:abstractNum>
+  <w:abstractNum w:abstractNumId="9" w15:restartNumberingAfterBreak="0">
+    <w:nsid w:val="5D8218F2"/>
+    <w:multiLevelType w:val="hybridMultilevel"/>
+    <w:tmpl w:val="64EADEC6"/>
+    <w:lvl w:ilvl="0" w:tplc="0409000F">
+      <w:start w:val="1"/>
+      <w:numFmt w:val="decimal"/>
+      <w:lvlText w:val="%1."/>
+      <w:lvlJc w:val="left"/>
+      <w:pPr>
+        <w:ind w:left="720" w:hanging="360"/>
+      </w:pPr>
+    </w:lvl>
+    <w:lvl w:ilvl="1" w:tplc="04090019">
+      <w:start w:val="1"/>
+      <w:numFmt w:val="lowerLetter"/>
+      <w:lvlText w:val="%2."/>
+      <w:lvlJc w:val="left"/>
+      <w:pPr>
+        <w:ind w:left="1440" w:hanging="360"/>
+      </w:pPr>
+    </w:lvl>
+    <w:lvl w:ilvl="2" w:tplc="0409001B" w:tentative="1">
+      <w:start w:val="1"/>
+      <w:numFmt w:val="lowerRoman"/>
+      <w:lvlText w:val="%3."/>
+      <w:lvlJc w:val="right"/>
+      <w:pPr>
+        <w:ind w:left="2160" w:hanging="180"/>
+      </w:pPr>
+    </w:lvl>
+    <w:lvl w:ilvl="3" w:tplc="0409000F" w:tentative="1">
+      <w:start w:val="1"/>
+      <w:numFmt w:val="decimal"/>
+      <w:lvlText w:val="%4."/>
+      <w:lvlJc w:val="left"/>
+      <w:pPr>
+        <w:ind w:left="2880" w:hanging="360"/>
+      </w:pPr>
+    </w:lvl>
+    <w:lvl w:ilvl="4" w:tplc="04090019" w:tentative="1">
+      <w:start w:val="1"/>
+      <w:numFmt w:val="lowerLetter"/>
+      <w:lvlText w:val="%5."/>
+      <w:lvlJc w:val="left"/>
+      <w:pPr>
+        <w:ind w:left="3600" w:hanging="360"/>
+      </w:pPr>
+    </w:lvl>
+    <w:lvl w:ilvl="5" w:tplc="0409001B" w:tentative="1">
+      <w:start w:val="1"/>
+      <w:numFmt w:val="lowerRoman"/>
+      <w:lvlText w:val="%6."/>
+      <w:lvlJc w:val="right"/>
+      <w:pPr>
+        <w:ind w:left="4320" w:hanging="180"/>
+      </w:pPr>
+    </w:lvl>
+    <w:lvl w:ilvl="6" w:tplc="0409000F" w:tentative="1">
+      <w:start w:val="1"/>
+      <w:numFmt w:val="decimal"/>
+      <w:lvlText w:val="%7."/>
+      <w:lvlJc w:val="left"/>
+      <w:pPr>
+        <w:ind w:left="5040" w:hanging="360"/>
+      </w:pPr>
+    </w:lvl>
+    <w:lvl w:ilvl="7" w:tplc="04090019" w:tentative="1">
+      <w:start w:val="1"/>
+      <w:numFmt w:val="lowerLetter"/>
+      <w:lvlText w:val="%8."/>
+      <w:lvlJc w:val="left"/>
+      <w:pPr>
+        <w:ind w:left="5760" w:hanging="360"/>
+      </w:pPr>
+    </w:lvl>
+    <w:lvl w:ilvl="8" w:tplc="0409001B" w:tentative="1">
+      <w:start w:val="1"/>
+      <w:numFmt w:val="lowerRoman"/>
+      <w:lvlText w:val="%9."/>
+      <w:lvlJc w:val="right"/>
+      <w:pPr>
+        <w:ind w:left="6480" w:hanging="180"/>
+      </w:pPr>
+    </w:lvl>
+  </w:abstractNum>
+  <w:abstractNum w:abstractNumId="10" w15:restartNumberingAfterBreak="0">
+    <w:nsid w:val="6AF05575"/>
+    <w:multiLevelType w:val="multilevel"/>
+    <w:tmpl w:val="D8F4A4F4"/>
+    <w:lvl w:ilvl="0">
+      <w:start w:val="4"/>
+      <w:numFmt w:val="decimal"/>
+      <w:lvlText w:val="%1."/>
+      <w:lvlJc w:val="left"/>
+      <w:pPr>
+        <w:ind w:left="785" w:hanging="360"/>
+      </w:pPr>
+      <w:rPr>
+        <w:rFonts w:hint="default"/>
+      </w:rPr>
+    </w:lvl>
+    <w:lvl w:ilvl="1">
+      <w:start w:val="1"/>
+      <w:numFmt w:val="decimal"/>
+      <w:lvlText w:val="4.%2."/>
+      <w:lvlJc w:val="left"/>
+      <w:pPr>
+        <w:ind w:left="1352" w:hanging="360"/>
+      </w:pPr>
+      <w:rPr>
+        <w:rFonts w:hint="default"/>
+      </w:rPr>
+    </w:lvl>
+    <w:lvl w:ilvl="2">
+      <w:start w:val="1"/>
+      <w:numFmt w:val="lowerRoman"/>
+      <w:lvlText w:val="%3."/>
+      <w:lvlJc w:val="right"/>
+      <w:pPr>
+        <w:ind w:left="2160" w:hanging="180"/>
+      </w:pPr>
+    </w:lvl>
+    <w:lvl w:ilvl="3">
+      <w:start w:val="1"/>
+      <w:numFmt w:val="decimal"/>
+      <w:lvlText w:val="%4."/>
+      <w:lvlJc w:val="left"/>
+      <w:pPr>
+        <w:ind w:left="2880" w:hanging="360"/>
+      </w:pPr>
+    </w:lvl>
+    <w:lvl w:ilvl="4">
+      <w:start w:val="1"/>
+      <w:numFmt w:val="lowerLetter"/>
+      <w:lvlText w:val="%5."/>
+      <w:lvlJc w:val="left"/>
+      <w:pPr>
+        <w:ind w:left="3600" w:hanging="360"/>
+      </w:pPr>
+    </w:lvl>
+    <w:lvl w:ilvl="5">
+      <w:start w:val="1"/>
+      <w:numFmt w:val="lowerRoman"/>
+      <w:lvlText w:val="%6."/>
+      <w:lvlJc w:val="right"/>
+      <w:pPr>
+        <w:ind w:left="4320" w:hanging="180"/>
+      </w:pPr>
+    </w:lvl>
+    <w:lvl w:ilvl="6">
+      <w:start w:val="1"/>
+      <w:numFmt w:val="decimal"/>
+      <w:lvlText w:val="%7."/>
+      <w:lvlJc w:val="left"/>
+      <w:pPr>
+        <w:ind w:left="5040" w:hanging="360"/>
+      </w:pPr>
+    </w:lvl>
+    <w:lvl w:ilvl="7">
+      <w:start w:val="1"/>
+      <w:numFmt w:val="lowerLetter"/>
+      <w:lvlText w:val="%8."/>
+      <w:lvlJc w:val="left"/>
+      <w:pPr>
+        <w:ind w:left="5760" w:hanging="360"/>
+      </w:pPr>
+    </w:lvl>
+    <w:lvl w:ilvl="8">
+      <w:start w:val="1"/>
+      <w:numFmt w:val="lowerRoman"/>
+      <w:lvlText w:val="%9."/>
+      <w:lvlJc w:val="right"/>
+      <w:pPr>
+        <w:ind w:left="6480" w:hanging="180"/>
+      </w:pPr>
+    </w:lvl>
+  </w:abstractNum>
+  <w:abstractNum w:abstractNumId="11" w15:restartNumberingAfterBreak="0">
+    <w:nsid w:val="6D9D6166"/>
+    <w:multiLevelType w:val="multilevel"/>
+    <w:tmpl w:val="AE186E3C"/>
+    <w:lvl w:ilvl="0">
+      <w:start w:val="9"/>
+      <w:numFmt w:val="decimal"/>
+      <w:lvlText w:val="%1"/>
+      <w:lvlJc w:val="left"/>
+      <w:pPr>
+        <w:ind w:left="360"/>
       </w:pPr>
       <w:rPr>
         <w:rFonts w:ascii="Calibri" w:eastAsia="Calibri" w:hAnsi="Calibri" w:cs="Calibri"/>
@@ -2135,18 +3072,14 @@
         <w:vertAlign w:val="baseline"/>
       </w:rPr>
     </w:lvl>
-  </w:abstractNum>
-  <w:abstractNum w:abstractNumId="4" w15:restartNumberingAfterBreak="0">
-    <w:nsid w:val="6D9D6166"/>
-    <w:multiLevelType w:val="multilevel"/>
-    <w:tmpl w:val="AE186E3C"/>
-    <w:lvl w:ilvl="0">
-      <w:start w:val="9"/>
-      <w:numFmt w:val="decimal"/>
-      <w:lvlText w:val="%1"/>
-      <w:lvlJc w:val="left"/>
-      <w:pPr>
-        <w:ind w:left="360"/>
+    <w:lvl w:ilvl="1">
+      <w:start w:val="1"/>
+      <w:numFmt w:val="decimal"/>
+      <w:lvlRestart w:val="0"/>
+      <w:lvlText w:val="%1.%2"/>
+      <w:lvlJc w:val="left"/>
+      <w:pPr>
+        <w:ind w:left="1051"/>
       </w:pPr>
       <w:rPr>
         <w:rFonts w:ascii="Calibri" w:eastAsia="Calibri" w:hAnsi="Calibri" w:cs="Calibri"/>
@@ -2163,14 +3096,13 @@
         <w:vertAlign w:val="baseline"/>
       </w:rPr>
     </w:lvl>
-    <w:lvl w:ilvl="1">
-      <w:start w:val="1"/>
-      <w:numFmt w:val="decimal"/>
-      <w:lvlRestart w:val="0"/>
-      <w:lvlText w:val="%1.%2"/>
-      <w:lvlJc w:val="left"/>
-      <w:pPr>
-        <w:ind w:left="1051"/>
+    <w:lvl w:ilvl="2">
+      <w:start w:val="1"/>
+      <w:numFmt w:val="lowerRoman"/>
+      <w:lvlText w:val="%3"/>
+      <w:lvlJc w:val="left"/>
+      <w:pPr>
+        <w:ind w:left="1800"/>
       </w:pPr>
       <w:rPr>
         <w:rFonts w:ascii="Calibri" w:eastAsia="Calibri" w:hAnsi="Calibri" w:cs="Calibri"/>
@@ -2187,13 +3119,13 @@
         <w:vertAlign w:val="baseline"/>
       </w:rPr>
     </w:lvl>
-    <w:lvl w:ilvl="2">
-      <w:start w:val="1"/>
-      <w:numFmt w:val="lowerRoman"/>
-      <w:lvlText w:val="%3"/>
-      <w:lvlJc w:val="left"/>
-      <w:pPr>
-        <w:ind w:left="1800"/>
+    <w:lvl w:ilvl="3">
+      <w:start w:val="1"/>
+      <w:numFmt w:val="decimal"/>
+      <w:lvlText w:val="%4"/>
+      <w:lvlJc w:val="left"/>
+      <w:pPr>
+        <w:ind w:left="2520"/>
       </w:pPr>
       <w:rPr>
         <w:rFonts w:ascii="Calibri" w:eastAsia="Calibri" w:hAnsi="Calibri" w:cs="Calibri"/>
@@ -2210,13 +3142,13 @@
         <w:vertAlign w:val="baseline"/>
       </w:rPr>
     </w:lvl>
-    <w:lvl w:ilvl="3">
-      <w:start w:val="1"/>
-      <w:numFmt w:val="decimal"/>
-      <w:lvlText w:val="%4"/>
-      <w:lvlJc w:val="left"/>
-      <w:pPr>
-        <w:ind w:left="2520"/>
+    <w:lvl w:ilvl="4">
+      <w:start w:val="1"/>
+      <w:numFmt w:val="lowerLetter"/>
+      <w:lvlText w:val="%5"/>
+      <w:lvlJc w:val="left"/>
+      <w:pPr>
+        <w:ind w:left="3240"/>
       </w:pPr>
       <w:rPr>
         <w:rFonts w:ascii="Calibri" w:eastAsia="Calibri" w:hAnsi="Calibri" w:cs="Calibri"/>
@@ -2233,13 +3165,13 @@
         <w:vertAlign w:val="baseline"/>
       </w:rPr>
     </w:lvl>
-    <w:lvl w:ilvl="4">
-      <w:start w:val="1"/>
-      <w:numFmt w:val="lowerLetter"/>
-      <w:lvlText w:val="%5"/>
-      <w:lvlJc w:val="left"/>
-      <w:pPr>
-        <w:ind w:left="3240"/>
+    <w:lvl w:ilvl="5">
+      <w:start w:val="1"/>
+      <w:numFmt w:val="lowerRoman"/>
+      <w:lvlText w:val="%6"/>
+      <w:lvlJc w:val="left"/>
+      <w:pPr>
+        <w:ind w:left="3960"/>
       </w:pPr>
       <w:rPr>
         <w:rFonts w:ascii="Calibri" w:eastAsia="Calibri" w:hAnsi="Calibri" w:cs="Calibri"/>
@@ -2256,13 +3188,13 @@
         <w:vertAlign w:val="baseline"/>
       </w:rPr>
     </w:lvl>
-    <w:lvl w:ilvl="5">
-      <w:start w:val="1"/>
-      <w:numFmt w:val="lowerRoman"/>
-      <w:lvlText w:val="%6"/>
-      <w:lvlJc w:val="left"/>
-      <w:pPr>
-        <w:ind w:left="3960"/>
+    <w:lvl w:ilvl="6">
+      <w:start w:val="1"/>
+      <w:numFmt w:val="decimal"/>
+      <w:lvlText w:val="%7"/>
+      <w:lvlJc w:val="left"/>
+      <w:pPr>
+        <w:ind w:left="4680"/>
       </w:pPr>
       <w:rPr>
         <w:rFonts w:ascii="Calibri" w:eastAsia="Calibri" w:hAnsi="Calibri" w:cs="Calibri"/>
@@ -2279,13 +3211,13 @@
         <w:vertAlign w:val="baseline"/>
       </w:rPr>
     </w:lvl>
-    <w:lvl w:ilvl="6">
-      <w:start w:val="1"/>
-      <w:numFmt w:val="decimal"/>
-      <w:lvlText w:val="%7"/>
-      <w:lvlJc w:val="left"/>
-      <w:pPr>
-        <w:ind w:left="4680"/>
+    <w:lvl w:ilvl="7">
+      <w:start w:val="1"/>
+      <w:numFmt w:val="lowerLetter"/>
+      <w:lvlText w:val="%8"/>
+      <w:lvlJc w:val="left"/>
+      <w:pPr>
+        <w:ind w:left="5400"/>
       </w:pPr>
       <w:rPr>
         <w:rFonts w:ascii="Calibri" w:eastAsia="Calibri" w:hAnsi="Calibri" w:cs="Calibri"/>
@@ -2302,13 +3234,13 @@
         <w:vertAlign w:val="baseline"/>
       </w:rPr>
     </w:lvl>
-    <w:lvl w:ilvl="7">
-      <w:start w:val="1"/>
-      <w:numFmt w:val="lowerLetter"/>
-      <w:lvlText w:val="%8"/>
-      <w:lvlJc w:val="left"/>
-      <w:pPr>
-        <w:ind w:left="5400"/>
+    <w:lvl w:ilvl="8">
+      <w:start w:val="1"/>
+      <w:numFmt w:val="lowerRoman"/>
+      <w:lvlText w:val="%9"/>
+      <w:lvlJc w:val="left"/>
+      <w:pPr>
+        <w:ind w:left="6120"/>
       </w:pPr>
       <w:rPr>
         <w:rFonts w:ascii="Calibri" w:eastAsia="Calibri" w:hAnsi="Calibri" w:cs="Calibri"/>
@@ -2325,29 +3257,6 @@
         <w:vertAlign w:val="baseline"/>
       </w:rPr>
     </w:lvl>
-    <w:lvl w:ilvl="8">
-      <w:start w:val="1"/>
-      <w:numFmt w:val="lowerRoman"/>
-      <w:lvlText w:val="%9"/>
-      <w:lvlJc w:val="left"/>
-      <w:pPr>
-        <w:ind w:left="6120"/>
-      </w:pPr>
-      <w:rPr>
-        <w:rFonts w:ascii="Calibri" w:eastAsia="Calibri" w:hAnsi="Calibri" w:cs="Calibri"/>
-        <w:b w:val="0"/>
-        <w:i w:val="0"/>
-        <w:strike w:val="0"/>
-        <w:dstrike w:val="0"/>
-        <w:color w:val="000000"/>
-        <w:sz w:val="22"/>
-        <w:szCs w:val="22"/>
-        <w:u w:val="none" w:color="000000"/>
-        <w:bdr w:val="none" w:sz="0" w:space="0" w:color="auto"/>
-        <w:shd w:val="clear" w:color="auto" w:fill="auto"/>
-        <w:vertAlign w:val="baseline"/>
-      </w:rPr>
-    </w:lvl>
   </w:abstractNum>
   <w:num w:numId="1">
     <w:abstractNumId w:val="3"/>
@@ -2356,13 +3265,34 @@
     <w:abstractNumId w:val="0"/>
   </w:num>
   <w:num w:numId="3">
-    <w:abstractNumId w:val="4"/>
+    <w:abstractNumId w:val="11"/>
   </w:num>
   <w:num w:numId="4">
     <w:abstractNumId w:val="2"/>
   </w:num>
   <w:num w:numId="5">
     <w:abstractNumId w:val="1"/>
+  </w:num>
+  <w:num w:numId="6">
+    <w:abstractNumId w:val="8"/>
+  </w:num>
+  <w:num w:numId="7">
+    <w:abstractNumId w:val="5"/>
+  </w:num>
+  <w:num w:numId="8">
+    <w:abstractNumId w:val="4"/>
+  </w:num>
+  <w:num w:numId="9">
+    <w:abstractNumId w:val="9"/>
+  </w:num>
+  <w:num w:numId="10">
+    <w:abstractNumId w:val="7"/>
+  </w:num>
+  <w:num w:numId="11">
+    <w:abstractNumId w:val="10"/>
+  </w:num>
+  <w:num w:numId="12">
+    <w:abstractNumId w:val="6"/>
   </w:num>
 </w:numbering>
 </file>
@@ -2841,6 +3771,14 @@
       <w:contextualSpacing/>
     </w:pPr>
   </w:style>
+  <w:style w:type="character" w:styleId="LineNumber">
+    <w:name w:val="line number"/>
+    <w:basedOn w:val="DefaultParagraphFont"/>
+    <w:uiPriority w:val="99"/>
+    <w:semiHidden/>
+    <w:unhideWhenUsed/>
+    <w:rsid w:val="00AF173B"/>
+  </w:style>
 </w:styles>
 </file>
 
@@ -3137,4 +4075,16 @@
     </a:ext>
   </a:extLst>
 </a:theme>
+</file>
+
+<file path=customXml/item1.xml><?xml version="1.0" encoding="utf-8"?>
+<b:Sources xmlns:b="http://schemas.openxmlformats.org/officeDocument/2006/bibliography" xmlns="http://schemas.openxmlformats.org/officeDocument/2006/bibliography" SelectedStyle="\APASixthEditionOfficeOnline.xsl" StyleName="APA" Version="6"/>
+</file>
+
+<file path=customXml/itemProps1.xml><?xml version="1.0" encoding="utf-8"?>
+<ds:datastoreItem xmlns:ds="http://schemas.openxmlformats.org/officeDocument/2006/customXml" ds:itemID="{16C730EE-68B5-4596-A1A9-ABAEAF1E9FD0}">
+  <ds:schemaRefs>
+    <ds:schemaRef ds:uri="http://schemas.openxmlformats.org/officeDocument/2006/bibliography"/>
+  </ds:schemaRefs>
+</ds:datastoreItem>
 </file>
</xml_diff>